<commit_message>
agregamos repositori ode NODE-red
</commit_message>
<xml_diff>
--- a/Bitacora F1/F1_ReneGochez_Bitacora.docx
+++ b/Bitacora F1/F1_ReneGochez_Bitacora.docx
@@ -108,16 +108,8 @@
               <w:rPr>
                 <w:lang w:val="es-SV"/>
               </w:rPr>
-              <w:t xml:space="preserve"> de OPEN </w:t>
-            </w:r>
-            <w:proofErr w:type="spellStart"/>
-            <w:r>
-              <w:rPr>
-                <w:lang w:val="es-SV"/>
-              </w:rPr>
-              <w:t>Js</w:t>
-            </w:r>
-            <w:proofErr w:type="spellEnd"/>
+              <w:t xml:space="preserve"> de OPEN Js</w:t>
+            </w:r>
           </w:p>
         </w:tc>
         <w:tc>
@@ -338,13 +330,8 @@
             <w:tcW w:w="2880" w:type="dxa"/>
           </w:tcPr>
           <w:p>
-            <w:proofErr w:type="spellStart"/>
-            <w:r>
-              <w:t>FireStore</w:t>
-            </w:r>
-            <w:proofErr w:type="spellEnd"/>
-            <w:r>
-              <w:t xml:space="preserve"> de Firebase</w:t>
+            <w:r>
+              <w:t>FireStore de Firebase</w:t>
             </w:r>
           </w:p>
         </w:tc>
@@ -1271,77 +1258,40 @@
               <w:rPr>
                 <w:lang w:val="es-SV"/>
               </w:rPr>
-              <w:t xml:space="preserve">Tratar de buscar una mejor solución trata de arriesgar y probar nuevas cosas que no conoces y esperas que funcione. Estas 2 semanas trate de usar NODE-red, de Open </w:t>
-            </w:r>
-            <w:proofErr w:type="spellStart"/>
-            <w:r>
-              <w:rPr>
-                <w:lang w:val="es-SV"/>
-              </w:rPr>
-              <w:t>Js</w:t>
-            </w:r>
-            <w:proofErr w:type="spellEnd"/>
-            <w:r>
-              <w:rPr>
-                <w:lang w:val="es-SV"/>
-              </w:rPr>
-              <w:t xml:space="preserve">, en nuestro proyecto porque era atractivo usar una herramienta </w:t>
-            </w:r>
-            <w:proofErr w:type="spellStart"/>
-            <w:r>
-              <w:rPr>
-                <w:lang w:val="es-SV"/>
-              </w:rPr>
-              <w:t>opensourse</w:t>
-            </w:r>
-            <w:proofErr w:type="spellEnd"/>
-            <w:r>
-              <w:rPr>
-                <w:lang w:val="es-SV"/>
-              </w:rPr>
-              <w:t xml:space="preserve"> nativa para </w:t>
-            </w:r>
-            <w:proofErr w:type="spellStart"/>
-            <w:r>
-              <w:rPr>
-                <w:lang w:val="es-SV"/>
-              </w:rPr>
-              <w:t>Iot</w:t>
-            </w:r>
-            <w:proofErr w:type="spellEnd"/>
-            <w:r>
-              <w:rPr>
-                <w:lang w:val="es-SV"/>
-              </w:rPr>
-              <w:t xml:space="preserve"> por su manejo de muchas cosas como MQTT estándar de </w:t>
-            </w:r>
-            <w:proofErr w:type="spellStart"/>
-            <w:r>
-              <w:rPr>
-                <w:lang w:val="es-SV"/>
-              </w:rPr>
-              <w:t>Iot</w:t>
-            </w:r>
-            <w:proofErr w:type="spellEnd"/>
-            <w:r>
-              <w:rPr>
-                <w:lang w:val="es-SV"/>
-              </w:rPr>
-              <w:t xml:space="preserve">. Pero los requisitos de seguridad del proyecto y las librerías obsoletas lo impidieron, por lo que volver a lo que ya conoces se hace menesteroso y ocupamos como plataforma base para montar el simulador PHYTHON, el que no sabe </w:t>
-            </w:r>
-            <w:proofErr w:type="gramStart"/>
-            <w:r>
-              <w:rPr>
-                <w:lang w:val="es-SV"/>
-              </w:rPr>
-              <w:t>fallar….</w:t>
-            </w:r>
-            <w:proofErr w:type="gramEnd"/>
+              <w:t>Tratar de buscar una mejor solución trata de arriesgar y probar nuevas cosas que no conoces y esperas que funcione. Estas 2 semanas trate de usar NODE-red, de Open Js, en nuestro proyecto porque era atractivo usar una herramienta opensourse nativa para Iot por su manejo de muchas cosas como MQTT estándar de Iot. Pero los requisitos de seguridad del proyecto y las librerías obsoletas lo impidieron, por lo que volver a lo que ya conoces se hace menesteroso y ocupamos como plataforma base para montar el simulador PHYTHON, el que no sabe fallar….</w:t>
+            </w:r>
             <w:r>
               <w:rPr>
                 <w:lang w:val="es-SV"/>
               </w:rPr>
               <w:t>Pero ahora se usar una nueva herramienta NODE-red en que no se pero se…</w:t>
+            </w:r>
+          </w:p>
+          <w:p>
+            <w:pPr>
+              <w:jc w:val="both"/>
+              <w:cnfStyle w:val="000000100000" w:firstRow="0" w:lastRow="0" w:firstColumn="0" w:lastColumn="0" w:oddVBand="0" w:evenVBand="0" w:oddHBand="1" w:evenHBand="0" w:firstRowFirstColumn="0" w:firstRowLastColumn="0" w:lastRowFirstColumn="0" w:lastRowLastColumn="0"/>
+              <w:rPr>
+                <w:lang w:val="es-SV"/>
+              </w:rPr>
+            </w:pPr>
+            <w:r>
+              <w:rPr>
+                <w:lang w:val="es-SV"/>
+              </w:rPr>
+              <w:t>Tenia repositorio:</w:t>
+            </w:r>
+            <w:r>
+              <w:rPr>
+                <w:lang w:val="es-SV"/>
+              </w:rPr>
+              <w:br/>
+            </w:r>
+            <w:r>
+              <w:rPr>
+                <w:lang w:val="es-SV"/>
+              </w:rPr>
+              <w:t>https://github.com/ReneGochez/SIMULADOR-DE-COMSUMO-ELECTRICO</w:t>
             </w:r>
           </w:p>
           <w:p>

</xml_diff>